<commit_message>
Final update, I am trying ok :)
</commit_message>
<xml_diff>
--- a/Report_Template.docx
+++ b/Report_Template.docx
@@ -632,7 +632,6 @@
                                 <w:szCs w:val="28"/>
                               </w:rPr>
                             </w:pPr>
-                            <w:proofErr w:type="spellStart"/>
                             <w:r>
                               <w:rPr>
                                 <w:rFonts w:cs="Calibri"/>
@@ -642,19 +641,7 @@
                                 <w:sz w:val="32"/>
                                 <w:szCs w:val="32"/>
                               </w:rPr>
-                              <w:t>Group</w:t>
-                            </w:r>
-                            <w:proofErr w:type="spellEnd"/>
-                            <w:r>
-                              <w:rPr>
-                                <w:rFonts w:cs="Calibri"/>
-                                <w:bCs/>
-                                <w:iCs/>
-                                <w:color w:val="AEB3B2"/>
-                                <w:sz w:val="32"/>
-                                <w:szCs w:val="32"/>
-                              </w:rPr>
-                              <w:t xml:space="preserve"> 9</w:t>
+                              <w:t>Group 9</w:t>
                             </w:r>
                           </w:p>
                         </w:txbxContent>
@@ -686,7 +673,6 @@
                           <w:szCs w:val="28"/>
                         </w:rPr>
                       </w:pPr>
-                      <w:proofErr w:type="spellStart"/>
                       <w:r>
                         <w:rPr>
                           <w:rFonts w:cs="Calibri"/>
@@ -696,19 +682,7 @@
                           <w:sz w:val="32"/>
                           <w:szCs w:val="32"/>
                         </w:rPr>
-                        <w:t>Group</w:t>
-                      </w:r>
-                      <w:proofErr w:type="spellEnd"/>
-                      <w:r>
-                        <w:rPr>
-                          <w:rFonts w:cs="Calibri"/>
-                          <w:bCs/>
-                          <w:iCs/>
-                          <w:color w:val="AEB3B2"/>
-                          <w:sz w:val="32"/>
-                          <w:szCs w:val="32"/>
-                        </w:rPr>
-                        <w:t xml:space="preserve"> 9</w:t>
+                        <w:t>Group 9</w:t>
                       </w:r>
                     </w:p>
                   </w:txbxContent>
@@ -803,7 +777,27 @@
                                 <w:szCs w:val="30"/>
                                 <w:lang w:val="en-US"/>
                               </w:rPr>
-                              <w:t>Tomás Bourdain, 2022154</w:t>
+                              <w:t>Tomás Bourdain, 20221</w:t>
+                            </w:r>
+                            <w:r>
+                              <w:rPr>
+                                <w:rFonts w:cs="Calibri"/>
+                                <w:color w:val="5C666C"/>
+                                <w:sz w:val="30"/>
+                                <w:szCs w:val="30"/>
+                                <w:lang w:val="en-US"/>
+                              </w:rPr>
+                              <w:t>3</w:t>
+                            </w:r>
+                            <w:r>
+                              <w:rPr>
+                                <w:rFonts w:cs="Calibri"/>
+                                <w:color w:val="5C666C"/>
+                                <w:sz w:val="30"/>
+                                <w:szCs w:val="30"/>
+                                <w:lang w:val="en-US"/>
+                              </w:rPr>
+                              <w:t>54</w:t>
                             </w:r>
                           </w:p>
                           <w:p>
@@ -817,7 +811,6 @@
                                 <w:lang w:val="en-US"/>
                               </w:rPr>
                             </w:pPr>
-                            <w:proofErr w:type="spellStart"/>
                             <w:r>
                               <w:rPr>
                                 <w:rFonts w:cs="Calibri"/>
@@ -826,40 +819,7 @@
                                 <w:szCs w:val="30"/>
                                 <w:lang w:val="en-US"/>
                               </w:rPr>
-                              <w:t>Diogo</w:t>
-                            </w:r>
-                            <w:proofErr w:type="spellEnd"/>
-                            <w:r>
-                              <w:rPr>
-                                <w:rFonts w:cs="Calibri"/>
-                                <w:color w:val="5C666C"/>
-                                <w:sz w:val="30"/>
-                                <w:szCs w:val="30"/>
-                                <w:lang w:val="en-US"/>
-                              </w:rPr>
-                              <w:t xml:space="preserve"> </w:t>
-                            </w:r>
-                            <w:proofErr w:type="spellStart"/>
-                            <w:r>
-                              <w:rPr>
-                                <w:rFonts w:cs="Calibri"/>
-                                <w:color w:val="5C666C"/>
-                                <w:sz w:val="30"/>
-                                <w:szCs w:val="30"/>
-                                <w:lang w:val="en-US"/>
-                              </w:rPr>
-                              <w:t>Morgado</w:t>
-                            </w:r>
-                            <w:proofErr w:type="spellEnd"/>
-                            <w:r>
-                              <w:rPr>
-                                <w:rFonts w:cs="Calibri"/>
-                                <w:color w:val="5C666C"/>
-                                <w:sz w:val="30"/>
-                                <w:szCs w:val="30"/>
-                                <w:lang w:val="en-US"/>
-                              </w:rPr>
-                              <w:t>, 20221392</w:t>
+                              <w:t>Diogo Morgado, 20221392</w:t>
                             </w:r>
                           </w:p>
                           <w:p>
@@ -933,7 +893,27 @@
                           <w:szCs w:val="30"/>
                           <w:lang w:val="en-US"/>
                         </w:rPr>
-                        <w:t>Tomás Bourdain, 2022154</w:t>
+                        <w:t>Tomás Bourdain, 20221</w:t>
+                      </w:r>
+                      <w:r>
+                        <w:rPr>
+                          <w:rFonts w:cs="Calibri"/>
+                          <w:color w:val="5C666C"/>
+                          <w:sz w:val="30"/>
+                          <w:szCs w:val="30"/>
+                          <w:lang w:val="en-US"/>
+                        </w:rPr>
+                        <w:t>3</w:t>
+                      </w:r>
+                      <w:r>
+                        <w:rPr>
+                          <w:rFonts w:cs="Calibri"/>
+                          <w:color w:val="5C666C"/>
+                          <w:sz w:val="30"/>
+                          <w:szCs w:val="30"/>
+                          <w:lang w:val="en-US"/>
+                        </w:rPr>
+                        <w:t>54</w:t>
                       </w:r>
                     </w:p>
                     <w:p>
@@ -947,7 +927,6 @@
                           <w:lang w:val="en-US"/>
                         </w:rPr>
                       </w:pPr>
-                      <w:proofErr w:type="spellStart"/>
                       <w:r>
                         <w:rPr>
                           <w:rFonts w:cs="Calibri"/>
@@ -956,40 +935,7 @@
                           <w:szCs w:val="30"/>
                           <w:lang w:val="en-US"/>
                         </w:rPr>
-                        <w:t>Diogo</w:t>
-                      </w:r>
-                      <w:proofErr w:type="spellEnd"/>
-                      <w:r>
-                        <w:rPr>
-                          <w:rFonts w:cs="Calibri"/>
-                          <w:color w:val="5C666C"/>
-                          <w:sz w:val="30"/>
-                          <w:szCs w:val="30"/>
-                          <w:lang w:val="en-US"/>
-                        </w:rPr>
-                        <w:t xml:space="preserve"> </w:t>
-                      </w:r>
-                      <w:proofErr w:type="spellStart"/>
-                      <w:r>
-                        <w:rPr>
-                          <w:rFonts w:cs="Calibri"/>
-                          <w:color w:val="5C666C"/>
-                          <w:sz w:val="30"/>
-                          <w:szCs w:val="30"/>
-                          <w:lang w:val="en-US"/>
-                        </w:rPr>
-                        <w:t>Morgado</w:t>
-                      </w:r>
-                      <w:proofErr w:type="spellEnd"/>
-                      <w:r>
-                        <w:rPr>
-                          <w:rFonts w:cs="Calibri"/>
-                          <w:color w:val="5C666C"/>
-                          <w:sz w:val="30"/>
-                          <w:szCs w:val="30"/>
-                          <w:lang w:val="en-US"/>
-                        </w:rPr>
-                        <w:t>, 20221392</w:t>
+                        <w:t>Diogo Morgado, 20221392</w:t>
                       </w:r>
                     </w:p>
                     <w:p>
@@ -1147,7 +1093,6 @@
                                 <w:lang w:val="en-US"/>
                               </w:rPr>
                             </w:pPr>
-                            <w:proofErr w:type="gramStart"/>
                             <w:r>
                               <w:rPr>
                                 <w:rFonts w:cs="Calibri"/>
@@ -1156,18 +1101,7 @@
                                 <w:szCs w:val="30"/>
                                 <w:lang w:val="en-US"/>
                               </w:rPr>
-                              <w:t>May,</w:t>
-                            </w:r>
-                            <w:proofErr w:type="gramEnd"/>
-                            <w:r>
-                              <w:rPr>
-                                <w:rFonts w:cs="Calibri"/>
-                                <w:color w:val="5C666C"/>
-                                <w:sz w:val="28"/>
-                                <w:szCs w:val="30"/>
-                                <w:lang w:val="en-US"/>
-                              </w:rPr>
-                              <w:t xml:space="preserve"> 2023</w:t>
+                              <w:t>May, 2023</w:t>
                             </w:r>
                           </w:p>
                         </w:txbxContent>
@@ -1197,7 +1131,6 @@
                           <w:lang w:val="en-US"/>
                         </w:rPr>
                       </w:pPr>
-                      <w:proofErr w:type="gramStart"/>
                       <w:r>
                         <w:rPr>
                           <w:rFonts w:cs="Calibri"/>
@@ -1206,18 +1139,7 @@
                           <w:szCs w:val="30"/>
                           <w:lang w:val="en-US"/>
                         </w:rPr>
-                        <w:t>May,</w:t>
-                      </w:r>
-                      <w:proofErr w:type="gramEnd"/>
-                      <w:r>
-                        <w:rPr>
-                          <w:rFonts w:cs="Calibri"/>
-                          <w:color w:val="5C666C"/>
-                          <w:sz w:val="28"/>
-                          <w:szCs w:val="30"/>
-                          <w:lang w:val="en-US"/>
-                        </w:rPr>
-                        <w:t xml:space="preserve"> 2023</w:t>
+                        <w:t>May, 2023</w:t>
                       </w:r>
                     </w:p>
                   </w:txbxContent>
@@ -2318,33 +2240,11 @@
           <w:lang w:val="en-US" w:eastAsia="pt-PT"/>
         </w:rPr>
       </w:pPr>
-      <w:proofErr w:type="spellStart"/>
-      <w:r>
-        <w:rPr>
-          <w:lang w:val="en-US" w:eastAsia="pt-PT"/>
-        </w:rPr>
-        <w:t>Diogo</w:t>
-      </w:r>
-      <w:proofErr w:type="spellEnd"/>
-      <w:r>
-        <w:rPr>
-          <w:lang w:val="en-US" w:eastAsia="pt-PT"/>
-        </w:rPr>
-        <w:t xml:space="preserve"> </w:t>
-      </w:r>
-      <w:proofErr w:type="spellStart"/>
-      <w:r>
-        <w:rPr>
-          <w:lang w:val="en-US" w:eastAsia="pt-PT"/>
-        </w:rPr>
-        <w:t>Morgado</w:t>
-      </w:r>
-      <w:proofErr w:type="spellEnd"/>
-      <w:r>
-        <w:rPr>
-          <w:lang w:val="en-US" w:eastAsia="pt-PT"/>
-        </w:rPr>
-        <w:t xml:space="preserve">: </w:t>
+      <w:r>
+        <w:rPr>
+          <w:lang w:val="en-US" w:eastAsia="pt-PT"/>
+        </w:rPr>
+        <w:t xml:space="preserve">Diogo Morgado: </w:t>
       </w:r>
       <w:r>
         <w:rPr>
@@ -2665,21 +2565,7 @@
         <w:rPr>
           <w:lang w:val="en-US" w:eastAsia="pt-PT"/>
         </w:rPr>
-        <w:t xml:space="preserve"> One reason for selecting these </w:t>
-      </w:r>
-      <w:proofErr w:type="gramStart"/>
-      <w:r>
-        <w:rPr>
-          <w:lang w:val="en-US" w:eastAsia="pt-PT"/>
-        </w:rPr>
-        <w:t>particular selection</w:t>
-      </w:r>
-      <w:proofErr w:type="gramEnd"/>
-      <w:r>
-        <w:rPr>
-          <w:lang w:val="en-US" w:eastAsia="pt-PT"/>
-        </w:rPr>
-        <w:t xml:space="preserve"> methods was </w:t>
+        <w:t xml:space="preserve"> One reason for selecting these particular selection methods was </w:t>
       </w:r>
       <w:r>
         <w:rPr>
@@ -2811,21 +2697,7 @@
         <w:rPr>
           <w:lang w:val="en-US" w:eastAsia="pt-PT"/>
         </w:rPr>
-        <w:t xml:space="preserve"> and </w:t>
-      </w:r>
-      <w:proofErr w:type="spellStart"/>
-      <w:r>
-        <w:rPr>
-          <w:lang w:val="en-US" w:eastAsia="pt-PT"/>
-        </w:rPr>
-        <w:t>pmx</w:t>
-      </w:r>
-      <w:proofErr w:type="spellEnd"/>
-      <w:r>
-        <w:rPr>
-          <w:lang w:val="en-US" w:eastAsia="pt-PT"/>
-        </w:rPr>
-        <w:t xml:space="preserve"> (used with tournament selection)</w:t>
+        <w:t xml:space="preserve"> and pmx (used with tournament selection)</w:t>
       </w:r>
       <w:r>
         <w:rPr>

</xml_diff>